<commit_message>
Compenents wheere to get
</commit_message>
<xml_diff>
--- a/report/Part 3 - Implementation.docx
+++ b/report/Part 3 - Implementation.docx
@@ -1,6 +1,6 @@
 
 <file path=word/document.xml><?xml version="1.0" encoding="utf-8"?>
-<w:document xmlns:o="urn:schemas-microsoft-com:office:office" xmlns:r="http://schemas.openxmlformats.org/officeDocument/2006/relationships" xmlns:v="urn:schemas-microsoft-com:vml" xmlns:w="http://schemas.openxmlformats.org/wordprocessingml/2006/main" xmlns:w10="urn:schemas-microsoft-com:office:word" xmlns:wp="http://schemas.openxmlformats.org/drawingml/2006/wordprocessingDrawing" xmlns:wps="http://schemas.microsoft.com/office/word/2010/wordprocessingShape" xmlns:wpg="http://schemas.microsoft.com/office/word/2010/wordprocessingGroup" xmlns:mc="http://schemas.openxmlformats.org/markup-compatibility/2006" xmlns:wp14="http://schemas.microsoft.com/office/word/2010/wordprocessingDrawing" xmlns:w14="http://schemas.microsoft.com/office/word/2010/wordml" mc:Ignorable="w14 wp14">
+<w:document xmlns:wpc="http://schemas.microsoft.com/office/word/2010/wordprocessingCanvas" xmlns:cx="http://schemas.microsoft.com/office/drawing/2014/chartex" xmlns:mc="http://schemas.openxmlformats.org/markup-compatibility/2006" xmlns:o="urn:schemas-microsoft-com:office:office" xmlns:r="http://schemas.openxmlformats.org/officeDocument/2006/relationships" xmlns:m="http://schemas.openxmlformats.org/officeDocument/2006/math" xmlns:v="urn:schemas-microsoft-com:vml" xmlns:wp14="http://schemas.microsoft.com/office/word/2010/wordprocessingDrawing" xmlns:wp="http://schemas.openxmlformats.org/drawingml/2006/wordprocessingDrawing" xmlns:w10="urn:schemas-microsoft-com:office:word" xmlns:w="http://schemas.openxmlformats.org/wordprocessingml/2006/main" xmlns:w14="http://schemas.microsoft.com/office/word/2010/wordml" xmlns:w15="http://schemas.microsoft.com/office/word/2012/wordml" xmlns:w16se="http://schemas.microsoft.com/office/word/2015/wordml/symex" xmlns:wpg="http://schemas.microsoft.com/office/word/2010/wordprocessingGroup" xmlns:wpi="http://schemas.microsoft.com/office/word/2010/wordprocessingInk" xmlns:wne="http://schemas.microsoft.com/office/word/2006/wordml" xmlns:wps="http://schemas.microsoft.com/office/word/2010/wordprocessingShape" mc:Ignorable="w14 w15 w16se wp14">
   <w:body>
     <w:p>
       <w:pPr>
@@ -9,62 +9,36 @@
           <w:ilvl w:val="0"/>
           <w:numId w:val="2"/>
         </w:numPr>
-        <w:spacing w:before="240" w:after="120"/>
-        <w:rPr>
-          <w:rFonts w:ascii="Arial" w:hAnsi="Arial" w:eastAsia="Noto Sans CJK SC Regular" w:cs="Lohit Devanagari"/>
-          <w:b/>
-          <w:b/>
-          <w:bCs/>
-          <w:color w:val="auto"/>
-          <w:kern w:val="2"/>
-          <w:sz w:val="36"/>
-          <w:szCs w:val="36"/>
-          <w:lang w:val="en-US" w:eastAsia="zh-CN" w:bidi="hi-IN"/>
-        </w:rPr>
       </w:pPr>
       <w:bookmarkStart w:id="0" w:name="__RefHeading___Toc6597_3320701940"/>
       <w:bookmarkEnd w:id="0"/>
       <w:r>
-        <w:rPr>
-          <w:rFonts w:eastAsia="Noto Sans CJK SC Regular" w:cs="Lohit Devanagari"/>
-          <w:b/>
-          <w:bCs/>
-          <w:color w:val="auto"/>
-          <w:kern w:val="2"/>
-          <w:sz w:val="36"/>
-          <w:szCs w:val="36"/>
-          <w:lang w:val="en-US" w:eastAsia="zh-CN" w:bidi="hi-IN"/>
-        </w:rPr>
         <w:t>Implementation</w:t>
       </w:r>
     </w:p>
     <w:p>
       <w:pPr>
-        <w:pStyle w:val="TextBody"/>
+        <w:pStyle w:val="BodyText"/>
         <w:numPr>
           <w:ilvl w:val="0"/>
           <w:numId w:val="2"/>
         </w:numPr>
-        <w:rPr/>
-      </w:pPr>
-      <w:r>
-        <w:rPr/>
+      </w:pPr>
+      <w:r>
         <w:t>This section discusses our project implementation, including procurement of parts and assembly.</w:t>
       </w:r>
     </w:p>
     <w:p>
       <w:pPr>
         <w:pStyle w:val="Heading2"/>
-        <w:rPr/>
-      </w:pPr>
-      <w:r>
-        <w:rPr/>
+      </w:pPr>
+      <w:r>
         <w:t>Component Procurement</w:t>
       </w:r>
     </w:p>
     <w:p>
       <w:pPr>
-        <w:pStyle w:val="TextBody"/>
+        <w:pStyle w:val="BodyText"/>
         <w:rPr>
           <w:highlight w:val="yellow"/>
         </w:rPr>
@@ -78,46 +52,242 @@
     </w:p>
     <w:p>
       <w:pPr>
-        <w:pStyle w:val="TextBody"/>
-        <w:rPr>
-          <w:highlight w:val="yellow"/>
-        </w:rPr>
-      </w:pPr>
-      <w:r>
-        <w:rPr>
-          <w:highlight w:val="yellow"/>
-        </w:rPr>
-        <w:t>Provide a complete bill of material (including price if applicable)</w:t>
+        <w:pStyle w:val="BodyText"/>
+        <w:ind w:left="709" w:hanging="709"/>
+        <w:rPr>
+          <w:color w:val="000000" w:themeColor="text1"/>
+        </w:rPr>
+      </w:pPr>
+      <w:r>
+        <w:rPr>
+          <w:color w:val="000000" w:themeColor="text1"/>
+        </w:rPr>
+        <w:t>There are 3 alternatives for the decision of where to get components from. First one</w:t>
       </w:r>
     </w:p>
     <w:p>
       <w:pPr>
-        <w:pStyle w:val="TextBody"/>
-        <w:rPr>
-          <w:highlight w:val="yellow"/>
-        </w:rPr>
-      </w:pPr>
-      <w:r>
-        <w:rPr>
-          <w:highlight w:val="yellow"/>
-        </w:rPr>
-        <w:t>Any “lessons learned” regarding component procurement. (e.g. online listing may not match the received material).</w:t>
+        <w:pStyle w:val="BodyText"/>
+        <w:ind w:left="709" w:hanging="709"/>
+        <w:rPr>
+          <w:color w:val="000000" w:themeColor="text1"/>
+        </w:rPr>
+      </w:pPr>
+      <w:r>
+        <w:rPr>
+          <w:color w:val="000000" w:themeColor="text1"/>
+        </w:rPr>
+        <w:t xml:space="preserve">is ordering from the global websites like </w:t>
+      </w:r>
+      <w:proofErr w:type="spellStart"/>
+      <w:r>
+        <w:rPr>
+          <w:color w:val="000000" w:themeColor="text1"/>
+        </w:rPr>
+        <w:t>Digikey</w:t>
+      </w:r>
+      <w:proofErr w:type="spellEnd"/>
+      <w:r>
+        <w:rPr>
+          <w:color w:val="000000" w:themeColor="text1"/>
+        </w:rPr>
+        <w:t xml:space="preserve">. </w:t>
+      </w:r>
+      <w:r>
+        <w:rPr>
+          <w:color w:val="000000" w:themeColor="text1"/>
+        </w:rPr>
+        <w:t xml:space="preserve">Advantages of this choice is availability of almost all type of components in various ratings. However, it has </w:t>
+      </w:r>
+      <w:r>
+        <w:rPr>
+          <w:color w:val="000000" w:themeColor="text1"/>
+        </w:rPr>
+        <w:t xml:space="preserve">disadvantageous like being very expensive due to Dollar- TL currency and additional taxes and long delivery time. </w:t>
+      </w:r>
+      <w:r>
+        <w:rPr>
+          <w:color w:val="000000" w:themeColor="text1"/>
+        </w:rPr>
+        <w:t xml:space="preserve">The second one </w:t>
+      </w:r>
+      <w:proofErr w:type="gramStart"/>
+      <w:r>
+        <w:rPr>
+          <w:color w:val="000000" w:themeColor="text1"/>
+        </w:rPr>
+        <w:t>is  buying</w:t>
+      </w:r>
+      <w:proofErr w:type="gramEnd"/>
+      <w:r>
+        <w:rPr>
+          <w:color w:val="000000" w:themeColor="text1"/>
+        </w:rPr>
+        <w:t xml:space="preserve"> from local shops like in Konya </w:t>
+      </w:r>
+      <w:proofErr w:type="spellStart"/>
+      <w:r>
+        <w:rPr>
+          <w:color w:val="000000" w:themeColor="text1"/>
+        </w:rPr>
+        <w:t>Sokak</w:t>
+      </w:r>
+      <w:proofErr w:type="spellEnd"/>
+      <w:r>
+        <w:rPr>
+          <w:color w:val="000000" w:themeColor="text1"/>
+        </w:rPr>
+        <w:t xml:space="preserve">. </w:t>
+      </w:r>
+      <w:r>
+        <w:rPr>
+          <w:color w:val="000000" w:themeColor="text1"/>
+        </w:rPr>
+        <w:t xml:space="preserve">Advantages of that is we can get directly to </w:t>
+      </w:r>
+      <w:proofErr w:type="spellStart"/>
+      <w:r>
+        <w:rPr>
+          <w:color w:val="000000" w:themeColor="text1"/>
+        </w:rPr>
+        <w:t>componenets</w:t>
+      </w:r>
+      <w:proofErr w:type="spellEnd"/>
+      <w:r>
+        <w:rPr>
+          <w:color w:val="000000" w:themeColor="text1"/>
+        </w:rPr>
+        <w:t xml:space="preserve"> without a delivery </w:t>
+      </w:r>
+      <w:r>
+        <w:rPr>
+          <w:color w:val="000000" w:themeColor="text1"/>
+        </w:rPr>
+        <w:t xml:space="preserve">time. </w:t>
+      </w:r>
+      <w:proofErr w:type="spellStart"/>
+      <w:r>
+        <w:rPr>
+          <w:color w:val="000000" w:themeColor="text1"/>
+        </w:rPr>
+        <w:t>Disadvantageus</w:t>
+      </w:r>
+      <w:proofErr w:type="spellEnd"/>
+      <w:r>
+        <w:rPr>
+          <w:color w:val="000000" w:themeColor="text1"/>
+        </w:rPr>
+        <w:t xml:space="preserve"> of this choice is lack of datasheets and limited variety </w:t>
+      </w:r>
+      <w:r>
+        <w:rPr>
+          <w:color w:val="000000" w:themeColor="text1"/>
+        </w:rPr>
+        <w:t xml:space="preserve">of components. We have used this choice as an emergency way. Last one is ordering from websites like Direnç.net or </w:t>
+      </w:r>
+      <w:proofErr w:type="spellStart"/>
+      <w:r>
+        <w:rPr>
+          <w:color w:val="000000" w:themeColor="text1"/>
+        </w:rPr>
+        <w:t>Robotistan</w:t>
+      </w:r>
+      <w:proofErr w:type="spellEnd"/>
+      <w:r>
+        <w:rPr>
+          <w:color w:val="000000" w:themeColor="text1"/>
+        </w:rPr>
+        <w:t xml:space="preserve">. </w:t>
+      </w:r>
+      <w:r>
+        <w:rPr>
+          <w:color w:val="000000" w:themeColor="text1"/>
+        </w:rPr>
+        <w:t xml:space="preserve">Advantages of that is </w:t>
+      </w:r>
+      <w:proofErr w:type="spellStart"/>
+      <w:r>
+        <w:rPr>
+          <w:color w:val="000000" w:themeColor="text1"/>
+        </w:rPr>
+        <w:t>availaiblty</w:t>
+      </w:r>
+      <w:proofErr w:type="spellEnd"/>
+      <w:r>
+        <w:rPr>
+          <w:color w:val="000000" w:themeColor="text1"/>
+        </w:rPr>
+        <w:t xml:space="preserve"> of large amoun</w:t>
+      </w:r>
+      <w:r>
+        <w:rPr>
+          <w:color w:val="000000" w:themeColor="text1"/>
+        </w:rPr>
+        <w:t xml:space="preserve">t of type at affordable prices and 2 or 3 </w:t>
+      </w:r>
+      <w:proofErr w:type="gramStart"/>
+      <w:r>
+        <w:rPr>
+          <w:color w:val="000000" w:themeColor="text1"/>
+        </w:rPr>
+        <w:t>days</w:t>
+      </w:r>
+      <w:proofErr w:type="gramEnd"/>
+      <w:r>
+        <w:rPr>
+          <w:color w:val="000000" w:themeColor="text1"/>
+        </w:rPr>
+        <w:t xml:space="preserve"> delivery time. </w:t>
       </w:r>
     </w:p>
     <w:p>
       <w:pPr>
-        <w:pStyle w:val="Heading2"/>
-        <w:rPr/>
-      </w:pPr>
-      <w:r>
-        <w:rPr/>
-        <w:t>Project Assembly</w:t>
-      </w:r>
+        <w:pStyle w:val="BodyText"/>
+        <w:ind w:left="709" w:hanging="709"/>
+        <w:rPr>
+          <w:color w:val="000000" w:themeColor="text1"/>
+        </w:rPr>
+      </w:pPr>
+      <w:r>
+        <w:rPr>
+          <w:color w:val="000000" w:themeColor="text1"/>
+        </w:rPr>
+        <w:t xml:space="preserve">As a result, we get initial </w:t>
+      </w:r>
+      <w:proofErr w:type="spellStart"/>
+      <w:r>
+        <w:rPr>
+          <w:color w:val="000000" w:themeColor="text1"/>
+        </w:rPr>
+        <w:t>componenents</w:t>
+      </w:r>
+      <w:proofErr w:type="spellEnd"/>
+      <w:r>
+        <w:rPr>
+          <w:color w:val="000000" w:themeColor="text1"/>
+        </w:rPr>
+        <w:t xml:space="preserve"> from Direnç.net, additional </w:t>
+      </w:r>
+      <w:proofErr w:type="spellStart"/>
+      <w:r>
+        <w:rPr>
+          <w:color w:val="000000" w:themeColor="text1"/>
+        </w:rPr>
+        <w:t>compenets</w:t>
+      </w:r>
+      <w:proofErr w:type="spellEnd"/>
+      <w:r>
+        <w:rPr>
+          <w:color w:val="000000" w:themeColor="text1"/>
+        </w:rPr>
+        <w:t xml:space="preserve"> is supplied by local shops.</w:t>
+      </w:r>
+      <w:bookmarkStart w:id="1" w:name="_GoBack"/>
+      <w:bookmarkEnd w:id="1"/>
     </w:p>
     <w:p>
       <w:pPr>
-        <w:pStyle w:val="TextBody"/>
-        <w:spacing w:before="240" w:after="240"/>
+        <w:pStyle w:val="BodyText"/>
         <w:rPr>
           <w:highlight w:val="yellow"/>
         </w:rPr>
@@ -126,56 +296,206 @@
         <w:rPr>
           <w:highlight w:val="yellow"/>
         </w:rPr>
-        <w:t>How did we assemble the project? Were there any lessons we learned about assembly or things we would do differently if we did the project again?</w:t>
+        <w:t>Provide a complete bi</w:t>
+      </w:r>
+      <w:r>
+        <w:rPr>
+          <w:highlight w:val="yellow"/>
+        </w:rPr>
+        <w:t xml:space="preserve">ll of material (including price </w:t>
+      </w:r>
+      <w:r>
+        <w:rPr>
+          <w:highlight w:val="yellow"/>
+        </w:rPr>
+        <w:t>if applicable)</w:t>
+      </w:r>
+    </w:p>
+    <w:p>
+      <w:pPr>
+        <w:pStyle w:val="BodyText"/>
+        <w:rPr>
+          <w:highlight w:val="yellow"/>
+        </w:rPr>
+      </w:pPr>
+      <w:r>
+        <w:rPr>
+          <w:highlight w:val="yellow"/>
+        </w:rPr>
+        <w:t>Any “lessons learned” regarding component procurement. (e.g. online listing may not match the received material).</w:t>
+      </w:r>
+    </w:p>
+    <w:p>
+      <w:pPr>
+        <w:pStyle w:val="Heading2"/>
+      </w:pPr>
+      <w:r>
+        <w:t>Project Assembly</w:t>
+      </w:r>
+    </w:p>
+    <w:p>
+      <w:pPr>
+        <w:pStyle w:val="BodyText"/>
+        <w:rPr>
+          <w:highlight w:val="yellow"/>
+        </w:rPr>
+      </w:pPr>
+      <w:r>
+        <w:rPr>
+          <w:highlight w:val="yellow"/>
+        </w:rPr>
+        <w:t>How did we assemble the project? Were there any lessons we learned about assembly or things we would do differently if we did</w:t>
+      </w:r>
+      <w:r>
+        <w:rPr>
+          <w:highlight w:val="yellow"/>
+        </w:rPr>
+        <w:t xml:space="preserve"> the project again?</w:t>
       </w:r>
     </w:p>
     <w:sectPr>
-      <w:type w:val="nextPage"/>
       <w:pgSz w:w="11906" w:h="16838"/>
-      <w:pgMar w:left="1440" w:right="1440" w:header="0" w:top="1440" w:footer="0" w:bottom="1440" w:gutter="0"/>
-      <w:pgNumType w:fmt="decimal"/>
-      <w:formProt w:val="false"/>
-      <w:textDirection w:val="lrTb"/>
-      <w:docGrid w:type="default" w:linePitch="600" w:charSpace="32768"/>
+      <w:pgMar w:top="1440" w:right="1440" w:bottom="1440" w:left="1440" w:header="0" w:footer="0" w:gutter="0"/>
+      <w:cols w:space="708"/>
+      <w:formProt w:val="0"/>
+      <w:docGrid w:linePitch="600" w:charSpace="32768"/>
     </w:sectPr>
   </w:body>
 </w:document>
 </file>
 
 <file path=word/numbering.xml><?xml version="1.0" encoding="utf-8"?>
-<w:numbering xmlns:w="http://schemas.openxmlformats.org/wordprocessingml/2006/main" xmlns:o="urn:schemas-microsoft-com:office:office" xmlns:r="http://schemas.openxmlformats.org/officeDocument/2006/relationships" xmlns:v="urn:schemas-microsoft-com:vml">
-  <w:abstractNum w:abstractNumId="1">
+<w:numbering xmlns:wpc="http://schemas.microsoft.com/office/word/2010/wordprocessingCanvas" xmlns:cx="http://schemas.microsoft.com/office/drawing/2014/chartex" xmlns:mc="http://schemas.openxmlformats.org/markup-compatibility/2006" xmlns:o="urn:schemas-microsoft-com:office:office" xmlns:r="http://schemas.openxmlformats.org/officeDocument/2006/relationships" xmlns:m="http://schemas.openxmlformats.org/officeDocument/2006/math" xmlns:v="urn:schemas-microsoft-com:vml" xmlns:wp14="http://schemas.microsoft.com/office/word/2010/wordprocessingDrawing" xmlns:wp="http://schemas.openxmlformats.org/drawingml/2006/wordprocessingDrawing" xmlns:w10="urn:schemas-microsoft-com:office:word" xmlns:w="http://schemas.openxmlformats.org/wordprocessingml/2006/main" xmlns:w14="http://schemas.microsoft.com/office/word/2010/wordml" xmlns:w15="http://schemas.microsoft.com/office/word/2012/wordml" xmlns:w16se="http://schemas.microsoft.com/office/word/2015/wordml/symex" xmlns:wpg="http://schemas.microsoft.com/office/word/2010/wordprocessingGroup" xmlns:wpi="http://schemas.microsoft.com/office/word/2010/wordprocessingInk" xmlns:wne="http://schemas.microsoft.com/office/word/2006/wordml" xmlns:wps="http://schemas.microsoft.com/office/word/2010/wordprocessingShape" mc:Ignorable="w14 w15 w16se wp14">
+  <w:abstractNum w:abstractNumId="0" w15:restartNumberingAfterBreak="0">
+    <w:nsid w:val="46585F27"/>
+    <w:multiLevelType w:val="multilevel"/>
+    <w:tmpl w:val="717E5140"/>
     <w:lvl w:ilvl="0">
       <w:start w:val="1"/>
+      <w:numFmt w:val="none"/>
+      <w:suff w:val="nothing"/>
+      <w:lvlText w:val=""/>
+      <w:lvlJc w:val="left"/>
+      <w:pPr>
+        <w:ind w:left="0" w:firstLine="0"/>
+      </w:pPr>
+    </w:lvl>
+    <w:lvl w:ilvl="1">
+      <w:start w:val="1"/>
+      <w:numFmt w:val="none"/>
+      <w:suff w:val="nothing"/>
+      <w:lvlText w:val=""/>
+      <w:lvlJc w:val="left"/>
+      <w:pPr>
+        <w:ind w:left="0" w:firstLine="0"/>
+      </w:pPr>
+    </w:lvl>
+    <w:lvl w:ilvl="2">
+      <w:start w:val="1"/>
+      <w:numFmt w:val="none"/>
+      <w:suff w:val="nothing"/>
+      <w:lvlText w:val=""/>
+      <w:lvlJc w:val="left"/>
+      <w:pPr>
+        <w:ind w:left="0" w:firstLine="0"/>
+      </w:pPr>
+    </w:lvl>
+    <w:lvl w:ilvl="3">
+      <w:start w:val="1"/>
+      <w:numFmt w:val="none"/>
+      <w:suff w:val="nothing"/>
+      <w:lvlText w:val=""/>
+      <w:lvlJc w:val="left"/>
+      <w:pPr>
+        <w:ind w:left="0" w:firstLine="0"/>
+      </w:pPr>
+    </w:lvl>
+    <w:lvl w:ilvl="4">
+      <w:start w:val="1"/>
+      <w:numFmt w:val="none"/>
+      <w:suff w:val="nothing"/>
+      <w:lvlText w:val=""/>
+      <w:lvlJc w:val="left"/>
+      <w:pPr>
+        <w:ind w:left="0" w:firstLine="0"/>
+      </w:pPr>
+    </w:lvl>
+    <w:lvl w:ilvl="5">
+      <w:start w:val="1"/>
+      <w:numFmt w:val="none"/>
+      <w:suff w:val="nothing"/>
+      <w:lvlText w:val=""/>
+      <w:lvlJc w:val="left"/>
+      <w:pPr>
+        <w:ind w:left="0" w:firstLine="0"/>
+      </w:pPr>
+    </w:lvl>
+    <w:lvl w:ilvl="6">
+      <w:start w:val="1"/>
+      <w:numFmt w:val="none"/>
+      <w:suff w:val="nothing"/>
+      <w:lvlText w:val=""/>
+      <w:lvlJc w:val="left"/>
+      <w:pPr>
+        <w:ind w:left="0" w:firstLine="0"/>
+      </w:pPr>
+    </w:lvl>
+    <w:lvl w:ilvl="7">
+      <w:start w:val="1"/>
+      <w:numFmt w:val="none"/>
+      <w:suff w:val="nothing"/>
+      <w:lvlText w:val=""/>
+      <w:lvlJc w:val="left"/>
+      <w:pPr>
+        <w:ind w:left="0" w:firstLine="0"/>
+      </w:pPr>
+    </w:lvl>
+    <w:lvl w:ilvl="8">
+      <w:start w:val="1"/>
+      <w:numFmt w:val="none"/>
+      <w:suff w:val="nothing"/>
+      <w:lvlText w:val=""/>
+      <w:lvlJc w:val="left"/>
+      <w:pPr>
+        <w:ind w:left="0" w:firstLine="0"/>
+      </w:pPr>
+    </w:lvl>
+  </w:abstractNum>
+  <w:abstractNum w:abstractNumId="1" w15:restartNumberingAfterBreak="0">
+    <w:nsid w:val="77041F66"/>
+    <w:multiLevelType w:val="multilevel"/>
+    <w:tmpl w:val="AD983932"/>
+    <w:lvl w:ilvl="0">
+      <w:start w:val="1"/>
+      <w:numFmt w:val="none"/>
       <w:pStyle w:val="Heading1"/>
-      <w:numFmt w:val="none"/>
-      <w:suff w:val="nothing"/>
-      <w:lvlText w:val=""/>
-      <w:lvlJc w:val="left"/>
-      <w:pPr>
-        <w:ind w:left="0" w:hanging="0"/>
+      <w:suff w:val="nothing"/>
+      <w:lvlText w:val=""/>
+      <w:lvlJc w:val="left"/>
+      <w:pPr>
+        <w:ind w:left="0" w:firstLine="0"/>
       </w:pPr>
     </w:lvl>
     <w:lvl w:ilvl="1">
       <w:start w:val="1"/>
+      <w:numFmt w:val="none"/>
       <w:pStyle w:val="Heading2"/>
-      <w:numFmt w:val="none"/>
-      <w:suff w:val="nothing"/>
-      <w:lvlText w:val=""/>
-      <w:lvlJc w:val="left"/>
-      <w:pPr>
-        <w:ind w:left="0" w:hanging="0"/>
+      <w:suff w:val="nothing"/>
+      <w:lvlText w:val=""/>
+      <w:lvlJc w:val="left"/>
+      <w:pPr>
+        <w:ind w:left="0" w:firstLine="0"/>
       </w:pPr>
     </w:lvl>
     <w:lvl w:ilvl="2">
       <w:start w:val="1"/>
+      <w:numFmt w:val="none"/>
       <w:pStyle w:val="Heading3"/>
-      <w:numFmt w:val="none"/>
-      <w:suff w:val="nothing"/>
-      <w:lvlText w:val=""/>
-      <w:lvlJc w:val="left"/>
-      <w:pPr>
-        <w:ind w:left="0" w:hanging="0"/>
+      <w:suff w:val="nothing"/>
+      <w:lvlText w:val=""/>
+      <w:lvlJc w:val="left"/>
+      <w:pPr>
+        <w:ind w:left="0" w:firstLine="0"/>
       </w:pPr>
     </w:lvl>
     <w:lvl w:ilvl="3">
@@ -185,7 +505,7 @@
       <w:lvlText w:val=""/>
       <w:lvlJc w:val="left"/>
       <w:pPr>
-        <w:ind w:left="0" w:hanging="0"/>
+        <w:ind w:left="0" w:firstLine="0"/>
       </w:pPr>
     </w:lvl>
     <w:lvl w:ilvl="4">
@@ -195,7 +515,7 @@
       <w:lvlText w:val=""/>
       <w:lvlJc w:val="left"/>
       <w:pPr>
-        <w:ind w:left="0" w:hanging="0"/>
+        <w:ind w:left="0" w:firstLine="0"/>
       </w:pPr>
     </w:lvl>
     <w:lvl w:ilvl="5">
@@ -205,7 +525,7 @@
       <w:lvlText w:val=""/>
       <w:lvlJc w:val="left"/>
       <w:pPr>
-        <w:ind w:left="0" w:hanging="0"/>
+        <w:ind w:left="0" w:firstLine="0"/>
       </w:pPr>
     </w:lvl>
     <w:lvl w:ilvl="6">
@@ -215,7 +535,7 @@
       <w:lvlText w:val=""/>
       <w:lvlJc w:val="left"/>
       <w:pPr>
-        <w:ind w:left="0" w:hanging="0"/>
+        <w:ind w:left="0" w:firstLine="0"/>
       </w:pPr>
     </w:lvl>
     <w:lvl w:ilvl="7">
@@ -225,7 +545,7 @@
       <w:lvlText w:val=""/>
       <w:lvlJc w:val="left"/>
       <w:pPr>
-        <w:ind w:left="0" w:hanging="0"/>
+        <w:ind w:left="0" w:firstLine="0"/>
       </w:pPr>
     </w:lvl>
     <w:lvl w:ilvl="8">
@@ -235,99 +555,7 @@
       <w:lvlText w:val=""/>
       <w:lvlJc w:val="left"/>
       <w:pPr>
-        <w:ind w:left="0" w:hanging="0"/>
-      </w:pPr>
-    </w:lvl>
-  </w:abstractNum>
-  <w:abstractNum w:abstractNumId="2">
-    <w:lvl w:ilvl="0">
-      <w:start w:val="1"/>
-      <w:numFmt w:val="none"/>
-      <w:suff w:val="nothing"/>
-      <w:lvlText w:val=""/>
-      <w:lvlJc w:val="left"/>
-      <w:pPr>
-        <w:ind w:left="0" w:hanging="0"/>
-      </w:pPr>
-    </w:lvl>
-    <w:lvl w:ilvl="1">
-      <w:start w:val="1"/>
-      <w:numFmt w:val="none"/>
-      <w:suff w:val="nothing"/>
-      <w:lvlText w:val=""/>
-      <w:lvlJc w:val="left"/>
-      <w:pPr>
-        <w:ind w:left="0" w:hanging="0"/>
-      </w:pPr>
-    </w:lvl>
-    <w:lvl w:ilvl="2">
-      <w:start w:val="1"/>
-      <w:numFmt w:val="none"/>
-      <w:suff w:val="nothing"/>
-      <w:lvlText w:val=""/>
-      <w:lvlJc w:val="left"/>
-      <w:pPr>
-        <w:ind w:left="0" w:hanging="0"/>
-      </w:pPr>
-    </w:lvl>
-    <w:lvl w:ilvl="3">
-      <w:start w:val="1"/>
-      <w:numFmt w:val="none"/>
-      <w:suff w:val="nothing"/>
-      <w:lvlText w:val=""/>
-      <w:lvlJc w:val="left"/>
-      <w:pPr>
-        <w:ind w:left="0" w:hanging="0"/>
-      </w:pPr>
-    </w:lvl>
-    <w:lvl w:ilvl="4">
-      <w:start w:val="1"/>
-      <w:numFmt w:val="none"/>
-      <w:suff w:val="nothing"/>
-      <w:lvlText w:val=""/>
-      <w:lvlJc w:val="left"/>
-      <w:pPr>
-        <w:ind w:left="0" w:hanging="0"/>
-      </w:pPr>
-    </w:lvl>
-    <w:lvl w:ilvl="5">
-      <w:start w:val="1"/>
-      <w:numFmt w:val="none"/>
-      <w:suff w:val="nothing"/>
-      <w:lvlText w:val=""/>
-      <w:lvlJc w:val="left"/>
-      <w:pPr>
-        <w:ind w:left="0" w:hanging="0"/>
-      </w:pPr>
-    </w:lvl>
-    <w:lvl w:ilvl="6">
-      <w:start w:val="1"/>
-      <w:numFmt w:val="none"/>
-      <w:suff w:val="nothing"/>
-      <w:lvlText w:val=""/>
-      <w:lvlJc w:val="left"/>
-      <w:pPr>
-        <w:ind w:left="0" w:hanging="0"/>
-      </w:pPr>
-    </w:lvl>
-    <w:lvl w:ilvl="7">
-      <w:start w:val="1"/>
-      <w:numFmt w:val="none"/>
-      <w:suff w:val="nothing"/>
-      <w:lvlText w:val=""/>
-      <w:lvlJc w:val="left"/>
-      <w:pPr>
-        <w:ind w:left="0" w:hanging="0"/>
-      </w:pPr>
-    </w:lvl>
-    <w:lvl w:ilvl="8">
-      <w:start w:val="1"/>
-      <w:numFmt w:val="none"/>
-      <w:suff w:val="nothing"/>
-      <w:lvlText w:val=""/>
-      <w:lvlJc w:val="left"/>
-      <w:pPr>
-        <w:ind w:left="0" w:hanging="0"/>
+        <w:ind w:left="0" w:firstLine="0"/>
       </w:pPr>
     </w:lvl>
   </w:abstractNum>
@@ -335,37 +563,35 @@
     <w:abstractNumId w:val="1"/>
   </w:num>
   <w:num w:numId="2">
-    <w:abstractNumId w:val="2"/>
+    <w:abstractNumId w:val="0"/>
   </w:num>
 </w:numbering>
 </file>
 
 <file path=word/styles.xml><?xml version="1.0" encoding="utf-8"?>
-<w:styles xmlns:w="http://schemas.openxmlformats.org/wordprocessingml/2006/main" xmlns:w14="http://schemas.microsoft.com/office/word/2010/wordml" xmlns:mc="http://schemas.openxmlformats.org/markup-compatibility/2006" mc:Ignorable="w14">
+<w:styles xmlns:mc="http://schemas.openxmlformats.org/markup-compatibility/2006" xmlns:r="http://schemas.openxmlformats.org/officeDocument/2006/relationships" xmlns:w="http://schemas.openxmlformats.org/wordprocessingml/2006/main" xmlns:w14="http://schemas.microsoft.com/office/word/2010/wordml" xmlns:w15="http://schemas.microsoft.com/office/word/2012/wordml" xmlns:w16se="http://schemas.microsoft.com/office/word/2015/wordml/symex" mc:Ignorable="w14 w15 w16se">
   <w:docDefaults>
     <w:rPrDefault>
       <w:rPr>
-        <w:rFonts w:ascii="Liberation Serif" w:hAnsi="Liberation Serif" w:eastAsia="Noto Sans CJK SC Regular" w:cs="Lohit Devanagari"/>
+        <w:rFonts w:ascii="Liberation Serif" w:eastAsia="Noto Sans CJK SC Regular" w:hAnsi="Liberation Serif" w:cs="Lohit Devanagari"/>
         <w:kern w:val="2"/>
         <w:szCs w:val="24"/>
         <w:lang w:val="en-US" w:eastAsia="zh-CN" w:bidi="hi-IN"/>
       </w:rPr>
     </w:rPrDefault>
-    <w:pPrDefault>
-      <w:pPr/>
-    </w:pPrDefault>
+    <w:pPrDefault/>
   </w:docDefaults>
   <w:latentStyles w:defLockedState="0" w:defUIPriority="99" w:defSemiHidden="0" w:defUnhideWhenUsed="0" w:defQFormat="0" w:count="371">
     <w:lsdException w:name="Normal" w:uiPriority="0" w:qFormat="1"/>
     <w:lsdException w:name="heading 1" w:uiPriority="9" w:qFormat="1"/>
-    <w:lsdException w:name="heading 2" w:uiPriority="9" w:semiHidden="1" w:unhideWhenUsed="1" w:qFormat="1"/>
-    <w:lsdException w:name="heading 3" w:uiPriority="9" w:semiHidden="1" w:unhideWhenUsed="1" w:qFormat="1"/>
-    <w:lsdException w:name="heading 4" w:uiPriority="9" w:semiHidden="1" w:unhideWhenUsed="1" w:qFormat="1"/>
-    <w:lsdException w:name="heading 5" w:uiPriority="9" w:semiHidden="1" w:unhideWhenUsed="1" w:qFormat="1"/>
-    <w:lsdException w:name="heading 6" w:uiPriority="9" w:semiHidden="1" w:unhideWhenUsed="1" w:qFormat="1"/>
-    <w:lsdException w:name="heading 7" w:uiPriority="9" w:semiHidden="1" w:unhideWhenUsed="1" w:qFormat="1"/>
-    <w:lsdException w:name="heading 8" w:uiPriority="9" w:semiHidden="1" w:unhideWhenUsed="1" w:qFormat="1"/>
-    <w:lsdException w:name="heading 9" w:uiPriority="9" w:semiHidden="1" w:unhideWhenUsed="1" w:qFormat="1"/>
+    <w:lsdException w:name="heading 2" w:semiHidden="1" w:uiPriority="9" w:unhideWhenUsed="1" w:qFormat="1"/>
+    <w:lsdException w:name="heading 3" w:semiHidden="1" w:uiPriority="9" w:unhideWhenUsed="1" w:qFormat="1"/>
+    <w:lsdException w:name="heading 4" w:semiHidden="1" w:uiPriority="9" w:unhideWhenUsed="1" w:qFormat="1"/>
+    <w:lsdException w:name="heading 5" w:semiHidden="1" w:uiPriority="9" w:unhideWhenUsed="1" w:qFormat="1"/>
+    <w:lsdException w:name="heading 6" w:semiHidden="1" w:uiPriority="9" w:unhideWhenUsed="1" w:qFormat="1"/>
+    <w:lsdException w:name="heading 7" w:semiHidden="1" w:uiPriority="9" w:unhideWhenUsed="1" w:qFormat="1"/>
+    <w:lsdException w:name="heading 8" w:semiHidden="1" w:uiPriority="9" w:unhideWhenUsed="1" w:qFormat="1"/>
+    <w:lsdException w:name="heading 9" w:semiHidden="1" w:uiPriority="9" w:unhideWhenUsed="1" w:qFormat="1"/>
     <w:lsdException w:name="index 1" w:semiHidden="1" w:unhideWhenUsed="1"/>
     <w:lsdException w:name="index 2" w:semiHidden="1" w:unhideWhenUsed="1"/>
     <w:lsdException w:name="index 3" w:semiHidden="1" w:unhideWhenUsed="1"/>
@@ -375,22 +601,22 @@
     <w:lsdException w:name="index 7" w:semiHidden="1" w:unhideWhenUsed="1"/>
     <w:lsdException w:name="index 8" w:semiHidden="1" w:unhideWhenUsed="1"/>
     <w:lsdException w:name="index 9" w:semiHidden="1" w:unhideWhenUsed="1"/>
-    <w:lsdException w:name="toc 1" w:uiPriority="39" w:semiHidden="1" w:unhideWhenUsed="1"/>
-    <w:lsdException w:name="toc 2" w:uiPriority="39" w:semiHidden="1" w:unhideWhenUsed="1"/>
-    <w:lsdException w:name="toc 3" w:uiPriority="39" w:semiHidden="1" w:unhideWhenUsed="1"/>
-    <w:lsdException w:name="toc 4" w:uiPriority="39" w:semiHidden="1" w:unhideWhenUsed="1"/>
-    <w:lsdException w:name="toc 5" w:uiPriority="39" w:semiHidden="1" w:unhideWhenUsed="1"/>
-    <w:lsdException w:name="toc 6" w:uiPriority="39" w:semiHidden="1" w:unhideWhenUsed="1"/>
-    <w:lsdException w:name="toc 7" w:uiPriority="39" w:semiHidden="1" w:unhideWhenUsed="1"/>
-    <w:lsdException w:name="toc 8" w:uiPriority="39" w:semiHidden="1" w:unhideWhenUsed="1"/>
-    <w:lsdException w:name="toc 9" w:uiPriority="39" w:semiHidden="1" w:unhideWhenUsed="1"/>
+    <w:lsdException w:name="toc 1" w:semiHidden="1" w:uiPriority="39" w:unhideWhenUsed="1"/>
+    <w:lsdException w:name="toc 2" w:semiHidden="1" w:uiPriority="39" w:unhideWhenUsed="1"/>
+    <w:lsdException w:name="toc 3" w:semiHidden="1" w:uiPriority="39" w:unhideWhenUsed="1"/>
+    <w:lsdException w:name="toc 4" w:semiHidden="1" w:uiPriority="39" w:unhideWhenUsed="1"/>
+    <w:lsdException w:name="toc 5" w:semiHidden="1" w:uiPriority="39" w:unhideWhenUsed="1"/>
+    <w:lsdException w:name="toc 6" w:semiHidden="1" w:uiPriority="39" w:unhideWhenUsed="1"/>
+    <w:lsdException w:name="toc 7" w:semiHidden="1" w:uiPriority="39" w:unhideWhenUsed="1"/>
+    <w:lsdException w:name="toc 8" w:semiHidden="1" w:uiPriority="39" w:unhideWhenUsed="1"/>
+    <w:lsdException w:name="toc 9" w:semiHidden="1" w:uiPriority="39" w:unhideWhenUsed="1"/>
     <w:lsdException w:name="Normal Indent" w:semiHidden="1" w:unhideWhenUsed="1"/>
     <w:lsdException w:name="footnote text" w:semiHidden="1" w:unhideWhenUsed="1"/>
     <w:lsdException w:name="annotation text" w:semiHidden="1" w:unhideWhenUsed="1"/>
     <w:lsdException w:name="header" w:semiHidden="1" w:unhideWhenUsed="1"/>
     <w:lsdException w:name="footer" w:semiHidden="1" w:unhideWhenUsed="1"/>
     <w:lsdException w:name="index heading" w:semiHidden="1" w:unhideWhenUsed="1"/>
-    <w:lsdException w:name="caption" w:uiPriority="35" w:semiHidden="1" w:unhideWhenUsed="1" w:qFormat="1"/>
+    <w:lsdException w:name="caption" w:semiHidden="1" w:uiPriority="35" w:unhideWhenUsed="1" w:qFormat="1"/>
     <w:lsdException w:name="table of figures" w:semiHidden="1" w:unhideWhenUsed="1"/>
     <w:lsdException w:name="envelope address" w:semiHidden="1" w:unhideWhenUsed="1"/>
     <w:lsdException w:name="envelope return" w:semiHidden="1" w:unhideWhenUsed="1"/>
@@ -421,7 +647,7 @@
     <w:lsdException w:name="Title" w:uiPriority="10" w:qFormat="1"/>
     <w:lsdException w:name="Closing" w:semiHidden="1" w:unhideWhenUsed="1"/>
     <w:lsdException w:name="Signature" w:semiHidden="1" w:unhideWhenUsed="1"/>
-    <w:lsdException w:name="Default Paragraph Font" w:uiPriority="1" w:semiHidden="1" w:unhideWhenUsed="1"/>
+    <w:lsdException w:name="Default Paragraph Font" w:semiHidden="1" w:uiPriority="1" w:unhideWhenUsed="1"/>
     <w:lsdException w:name="Body Text" w:semiHidden="1" w:unhideWhenUsed="1"/>
     <w:lsdException w:name="Body Text Indent" w:semiHidden="1" w:unhideWhenUsed="1"/>
     <w:lsdException w:name="List Continue" w:semiHidden="1" w:unhideWhenUsed="1"/>
@@ -621,8 +847,8 @@
     <w:lsdException w:name="Subtle Reference" w:uiPriority="31" w:qFormat="1"/>
     <w:lsdException w:name="Intense Reference" w:uiPriority="32" w:qFormat="1"/>
     <w:lsdException w:name="Book Title" w:uiPriority="33" w:qFormat="1"/>
-    <w:lsdException w:name="Bibliography" w:uiPriority="37" w:semiHidden="1" w:unhideWhenUsed="1"/>
-    <w:lsdException w:name="TOC Heading" w:uiPriority="39" w:semiHidden="1" w:unhideWhenUsed="1" w:qFormat="1"/>
+    <w:lsdException w:name="Bibliography" w:semiHidden="1" w:uiPriority="37" w:unhideWhenUsed="1"/>
+    <w:lsdException w:name="TOC Heading" w:semiHidden="1" w:uiPriority="39" w:unhideWhenUsed="1" w:qFormat="1"/>
     <w:lsdException w:name="Plain Table 1" w:uiPriority="41"/>
     <w:lsdException w:name="Plain Table 2" w:uiPriority="42"/>
     <w:lsdException w:name="Plain Table 3" w:uiPriority="43"/>
@@ -728,35 +954,23 @@
     <w:lsdException w:name="List Table 6 Colorful Accent 6" w:uiPriority="51"/>
     <w:lsdException w:name="List Table 7 Colorful Accent 6" w:uiPriority="52"/>
   </w:latentStyles>
-  <w:style w:type="paragraph" w:styleId="Normal" w:default="1">
+  <w:style w:type="paragraph" w:default="1" w:styleId="Normal">
     <w:name w:val="Normal"/>
     <w:qFormat/>
+    <w:rPr>
+      <w:rFonts w:ascii="Arial" w:hAnsi="Arial"/>
+      <w:sz w:val="24"/>
+    </w:rPr>
+  </w:style>
+  <w:style w:type="paragraph" w:styleId="Heading1">
+    <w:name w:val="heading 1"/>
+    <w:basedOn w:val="Heading"/>
+    <w:qFormat/>
     <w:pPr>
-      <w:widowControl/>
-      <w:bidi w:val="0"/>
-      <w:spacing w:before="0" w:after="0"/>
-      <w:jc w:val="left"/>
-    </w:pPr>
-    <w:rPr>
-      <w:rFonts w:ascii="Arial" w:hAnsi="Arial" w:eastAsia="Noto Sans CJK SC Regular" w:cs="Lohit Devanagari"/>
-      <w:color w:val="auto"/>
-      <w:kern w:val="2"/>
-      <w:sz w:val="24"/>
-      <w:szCs w:val="24"/>
-      <w:lang w:val="en-US" w:eastAsia="zh-CN" w:bidi="hi-IN"/>
-    </w:rPr>
-  </w:style>
-  <w:style w:type="paragraph" w:styleId="Heading1">
-    <w:name w:val="Heading 1"/>
-    <w:basedOn w:val="Heading"/>
-    <w:qFormat/>
-    <w:pPr>
-      <w:pageBreakBefore w:val="false"/>
       <w:numPr>
-        <w:ilvl w:val="0"/>
         <w:numId w:val="1"/>
       </w:numPr>
-      <w:spacing w:before="240" w:after="120"/>
+      <w:spacing w:after="120"/>
       <w:outlineLvl w:val="0"/>
     </w:pPr>
     <w:rPr>
@@ -767,9 +981,9 @@
     </w:rPr>
   </w:style>
   <w:style w:type="paragraph" w:styleId="Heading2">
-    <w:name w:val="Heading 2"/>
+    <w:name w:val="heading 2"/>
     <w:basedOn w:val="Heading"/>
-    <w:next w:val="TextBody"/>
+    <w:next w:val="BodyText"/>
     <w:qFormat/>
     <w:pPr>
       <w:numPr>
@@ -787,11 +1001,11 @@
     </w:rPr>
   </w:style>
   <w:style w:type="paragraph" w:styleId="Heading3">
-    <w:name w:val="Heading 3"/>
+    <w:name w:val="heading 3"/>
     <w:basedOn w:val="Heading"/>
-    <w:next w:val="TextBody"/>
-    <w:qFormat/>
-    <w:rsid w:val="0035220c"/>
+    <w:next w:val="BodyText"/>
+    <w:qFormat/>
+    <w:rsid w:val="0035220C"/>
     <w:pPr>
       <w:numPr>
         <w:ilvl w:val="2"/>
@@ -804,238 +1018,11 @@
       <w:u w:val="single"/>
     </w:rPr>
   </w:style>
-  <w:style w:type="character" w:styleId="DefaultParagraphFont" w:default="1">
+  <w:style w:type="character" w:default="1" w:styleId="DefaultParagraphFont">
     <w:name w:val="Default Paragraph Font"/>
     <w:uiPriority w:val="1"/>
     <w:semiHidden/>
     <w:unhideWhenUsed/>
-    <w:qFormat/>
-    <w:rPr/>
-  </w:style>
-  <w:style w:type="character" w:styleId="PlaceholderText">
-    <w:name w:val="Placeholder Text"/>
-    <w:basedOn w:val="DefaultParagraphFont"/>
-    <w:uiPriority w:val="99"/>
-    <w:semiHidden/>
-    <w:qFormat/>
-    <w:rsid w:val="00b7280d"/>
-    <w:rPr>
-      <w:color w:val="808080"/>
-    </w:rPr>
-  </w:style>
-  <w:style w:type="character" w:styleId="Strong">
-    <w:name w:val="Strong"/>
-    <w:basedOn w:val="DefaultParagraphFont"/>
-    <w:uiPriority w:val="22"/>
-    <w:qFormat/>
-    <w:rsid w:val="004803ba"/>
-    <w:rPr>
-      <w:b/>
-      <w:bCs/>
-    </w:rPr>
-  </w:style>
-  <w:style w:type="character" w:styleId="InternetLink">
-    <w:name w:val="Internet Link"/>
-    <w:rPr>
-      <w:color w:val="000080"/>
-      <w:u w:val="single"/>
-      <w:lang w:val="zxx" w:eastAsia="zxx" w:bidi="zxx"/>
-    </w:rPr>
-  </w:style>
-  <w:style w:type="character" w:styleId="IndexLink">
-    <w:name w:val="Index Link"/>
-    <w:qFormat/>
-    <w:rPr/>
-  </w:style>
-  <w:style w:type="paragraph" w:styleId="Heading" w:customStyle="1">
-    <w:name w:val="Heading"/>
-    <w:basedOn w:val="Normal"/>
-    <w:next w:val="TextBody"/>
-    <w:qFormat/>
-    <w:rsid w:val="0035220c"/>
-    <w:pPr>
-      <w:keepNext w:val="true"/>
-      <w:spacing w:before="240" w:after="240"/>
-    </w:pPr>
-    <w:rPr>
-      <w:szCs w:val="28"/>
-    </w:rPr>
-  </w:style>
-  <w:style w:type="paragraph" w:styleId="TextBody">
-    <w:name w:val="Body Text"/>
-    <w:basedOn w:val="Normal"/>
-    <w:rsid w:val="001e25ec"/>
-    <w:pPr>
-      <w:spacing w:lineRule="auto" w:line="276" w:before="240" w:after="240"/>
-    </w:pPr>
-    <w:rPr/>
-  </w:style>
-  <w:style w:type="paragraph" w:styleId="List">
-    <w:name w:val="List"/>
-    <w:basedOn w:val="TextBody"/>
-    <w:pPr/>
-    <w:rPr/>
-  </w:style>
-  <w:style w:type="paragraph" w:styleId="Caption">
-    <w:name w:val="Caption"/>
-    <w:basedOn w:val="Normal"/>
-    <w:qFormat/>
-    <w:pPr>
-      <w:suppressLineNumbers/>
-      <w:spacing w:before="120" w:after="120"/>
-    </w:pPr>
-    <w:rPr>
-      <w:rFonts w:cs="Lohit Devanagari"/>
-      <w:i/>
-      <w:iCs/>
-      <w:sz w:val="24"/>
-      <w:szCs w:val="24"/>
-    </w:rPr>
-  </w:style>
-  <w:style w:type="paragraph" w:styleId="Index" w:customStyle="1">
-    <w:name w:val="Index"/>
-    <w:basedOn w:val="Normal"/>
-    <w:qFormat/>
-    <w:pPr>
-      <w:suppressLineNumbers/>
-    </w:pPr>
-    <w:rPr/>
-  </w:style>
-  <w:style w:type="paragraph" w:styleId="Caption1">
-    <w:name w:val="caption"/>
-    <w:basedOn w:val="Normal"/>
-    <w:qFormat/>
-    <w:pPr>
-      <w:suppressLineNumbers/>
-      <w:spacing w:before="120" w:after="120"/>
-    </w:pPr>
-    <w:rPr>
-      <w:i/>
-      <w:iCs/>
-    </w:rPr>
-  </w:style>
-  <w:style w:type="paragraph" w:styleId="Title">
-    <w:name w:val="Title"/>
-    <w:basedOn w:val="Heading"/>
-    <w:qFormat/>
-    <w:pPr>
-      <w:jc w:val="center"/>
-    </w:pPr>
-    <w:rPr>
-      <w:b/>
-      <w:bCs/>
-      <w:sz w:val="56"/>
-      <w:szCs w:val="56"/>
-    </w:rPr>
-  </w:style>
-  <w:style w:type="paragraph" w:styleId="Subtitle">
-    <w:name w:val="Subtitle"/>
-    <w:basedOn w:val="Heading"/>
-    <w:qFormat/>
-    <w:pPr>
-      <w:spacing w:before="60" w:after="120"/>
-      <w:jc w:val="center"/>
-    </w:pPr>
-    <w:rPr>
-      <w:color w:val="808080"/>
-      <w:sz w:val="36"/>
-      <w:szCs w:val="36"/>
-    </w:rPr>
-  </w:style>
-  <w:style w:type="paragraph" w:styleId="Figure" w:customStyle="1">
-    <w:name w:val="Figure"/>
-    <w:basedOn w:val="Caption1"/>
-    <w:next w:val="TextBody"/>
-    <w:qFormat/>
-    <w:rsid w:val="001e25ec"/>
-    <w:pPr>
-      <w:spacing w:before="0" w:after="240"/>
-      <w:jc w:val="center"/>
-    </w:pPr>
-    <w:rPr/>
-  </w:style>
-  <w:style w:type="paragraph" w:styleId="TableContents" w:customStyle="1">
-    <w:name w:val="Table Contents"/>
-    <w:basedOn w:val="Normal"/>
-    <w:qFormat/>
-    <w:pPr>
-      <w:suppressLineNumbers/>
-    </w:pPr>
-    <w:rPr/>
-  </w:style>
-  <w:style w:type="paragraph" w:styleId="TableHeading" w:customStyle="1">
-    <w:name w:val="Table Heading"/>
-    <w:basedOn w:val="TableContents"/>
-    <w:qFormat/>
-    <w:pPr>
-      <w:jc w:val="center"/>
-    </w:pPr>
-    <w:rPr>
-      <w:b/>
-      <w:bCs/>
-    </w:rPr>
-  </w:style>
-  <w:style w:type="paragraph" w:styleId="Table" w:customStyle="1">
-    <w:name w:val="Table"/>
-    <w:basedOn w:val="Caption1"/>
-    <w:qFormat/>
-    <w:pPr>
-      <w:jc w:val="center"/>
-    </w:pPr>
-    <w:rPr/>
-  </w:style>
-  <w:style w:type="paragraph" w:styleId="FrameContents" w:customStyle="1">
-    <w:name w:val="Frame Contents"/>
-    <w:basedOn w:val="Normal"/>
-    <w:qFormat/>
-    <w:pPr/>
-    <w:rPr/>
-  </w:style>
-  <w:style w:type="paragraph" w:styleId="TOAHeading">
-    <w:name w:val="TOA Heading"/>
-    <w:basedOn w:val="Heading"/>
-    <w:qFormat/>
-    <w:pPr>
-      <w:suppressLineNumbers/>
-      <w:ind w:left="0" w:hanging="0"/>
-    </w:pPr>
-    <w:rPr>
-      <w:b/>
-      <w:bCs/>
-      <w:sz w:val="32"/>
-      <w:szCs w:val="32"/>
-    </w:rPr>
-  </w:style>
-  <w:style w:type="paragraph" w:styleId="Contents1">
-    <w:name w:val="TOC 1"/>
-    <w:basedOn w:val="Index"/>
-    <w:pPr>
-      <w:tabs>
-        <w:tab w:val="clear" w:pos="709"/>
-        <w:tab w:val="right" w:pos="9026" w:leader="dot"/>
-      </w:tabs>
-      <w:ind w:left="0" w:hanging="0"/>
-    </w:pPr>
-    <w:rPr/>
-  </w:style>
-  <w:style w:type="paragraph" w:styleId="Contents2">
-    <w:name w:val="TOC 2"/>
-    <w:basedOn w:val="Index"/>
-    <w:pPr>
-      <w:tabs>
-        <w:tab w:val="clear" w:pos="709"/>
-        <w:tab w:val="right" w:pos="8743" w:leader="dot"/>
-      </w:tabs>
-      <w:ind w:left="283" w:hanging="0"/>
-    </w:pPr>
-    <w:rPr/>
-  </w:style>
-  <w:style w:type="numbering" w:styleId="NoList" w:default="1">
-    <w:name w:val="No List"/>
-    <w:uiPriority w:val="99"/>
-    <w:semiHidden/>
-    <w:unhideWhenUsed/>
-    <w:qFormat/>
   </w:style>
   <w:style w:type="table" w:default="1" w:styleId="TableNormal">
     <w:name w:val="Normal Table"/>
@@ -1051,6 +1038,197 @@
         <w:right w:w="108" w:type="dxa"/>
       </w:tblCellMar>
     </w:tblPr>
+  </w:style>
+  <w:style w:type="numbering" w:default="1" w:styleId="NoList">
+    <w:name w:val="No List"/>
+    <w:uiPriority w:val="99"/>
+    <w:semiHidden/>
+    <w:unhideWhenUsed/>
+  </w:style>
+  <w:style w:type="character" w:styleId="PlaceholderText">
+    <w:name w:val="Placeholder Text"/>
+    <w:basedOn w:val="DefaultParagraphFont"/>
+    <w:uiPriority w:val="99"/>
+    <w:semiHidden/>
+    <w:qFormat/>
+    <w:rsid w:val="00B7280D"/>
+    <w:rPr>
+      <w:color w:val="808080"/>
+    </w:rPr>
+  </w:style>
+  <w:style w:type="character" w:styleId="Strong">
+    <w:name w:val="Strong"/>
+    <w:basedOn w:val="DefaultParagraphFont"/>
+    <w:uiPriority w:val="22"/>
+    <w:qFormat/>
+    <w:rsid w:val="004803BA"/>
+    <w:rPr>
+      <w:b/>
+      <w:bCs/>
+    </w:rPr>
+  </w:style>
+  <w:style w:type="character" w:customStyle="1" w:styleId="InternetLink">
+    <w:name w:val="Internet Link"/>
+    <w:rPr>
+      <w:color w:val="000080"/>
+      <w:u w:val="single"/>
+    </w:rPr>
+  </w:style>
+  <w:style w:type="character" w:customStyle="1" w:styleId="IndexLink">
+    <w:name w:val="Index Link"/>
+    <w:qFormat/>
+  </w:style>
+  <w:style w:type="paragraph" w:customStyle="1" w:styleId="Heading">
+    <w:name w:val="Heading"/>
+    <w:basedOn w:val="Normal"/>
+    <w:next w:val="BodyText"/>
+    <w:qFormat/>
+    <w:rsid w:val="0035220C"/>
+    <w:pPr>
+      <w:keepNext/>
+      <w:spacing w:before="240" w:after="240"/>
+    </w:pPr>
+    <w:rPr>
+      <w:szCs w:val="28"/>
+    </w:rPr>
+  </w:style>
+  <w:style w:type="paragraph" w:styleId="BodyText">
+    <w:name w:val="Body Text"/>
+    <w:basedOn w:val="Normal"/>
+    <w:rsid w:val="001E25EC"/>
+    <w:pPr>
+      <w:spacing w:before="240" w:after="240" w:line="276" w:lineRule="auto"/>
+    </w:pPr>
+  </w:style>
+  <w:style w:type="paragraph" w:styleId="List">
+    <w:name w:val="List"/>
+    <w:basedOn w:val="BodyText"/>
+  </w:style>
+  <w:style w:type="paragraph" w:styleId="Caption">
+    <w:name w:val="caption"/>
+    <w:basedOn w:val="Normal"/>
+    <w:qFormat/>
+    <w:pPr>
+      <w:suppressLineNumbers/>
+      <w:spacing w:before="120" w:after="120"/>
+    </w:pPr>
+    <w:rPr>
+      <w:i/>
+      <w:iCs/>
+    </w:rPr>
+  </w:style>
+  <w:style w:type="paragraph" w:customStyle="1" w:styleId="Index">
+    <w:name w:val="Index"/>
+    <w:basedOn w:val="Normal"/>
+    <w:qFormat/>
+    <w:pPr>
+      <w:suppressLineNumbers/>
+    </w:pPr>
+  </w:style>
+  <w:style w:type="paragraph" w:styleId="Title">
+    <w:name w:val="Title"/>
+    <w:basedOn w:val="Heading"/>
+    <w:qFormat/>
+    <w:pPr>
+      <w:jc w:val="center"/>
+    </w:pPr>
+    <w:rPr>
+      <w:b/>
+      <w:bCs/>
+      <w:sz w:val="56"/>
+      <w:szCs w:val="56"/>
+    </w:rPr>
+  </w:style>
+  <w:style w:type="paragraph" w:styleId="Subtitle">
+    <w:name w:val="Subtitle"/>
+    <w:basedOn w:val="Heading"/>
+    <w:qFormat/>
+    <w:pPr>
+      <w:spacing w:before="60" w:after="120"/>
+      <w:jc w:val="center"/>
+    </w:pPr>
+    <w:rPr>
+      <w:color w:val="808080"/>
+      <w:sz w:val="36"/>
+      <w:szCs w:val="36"/>
+    </w:rPr>
+  </w:style>
+  <w:style w:type="paragraph" w:customStyle="1" w:styleId="Figure">
+    <w:name w:val="Figure"/>
+    <w:basedOn w:val="Caption"/>
+    <w:next w:val="BodyText"/>
+    <w:qFormat/>
+    <w:rsid w:val="001E25EC"/>
+    <w:pPr>
+      <w:spacing w:before="0" w:after="240"/>
+      <w:jc w:val="center"/>
+    </w:pPr>
+  </w:style>
+  <w:style w:type="paragraph" w:customStyle="1" w:styleId="TableContents">
+    <w:name w:val="Table Contents"/>
+    <w:basedOn w:val="Normal"/>
+    <w:qFormat/>
+    <w:pPr>
+      <w:suppressLineNumbers/>
+    </w:pPr>
+  </w:style>
+  <w:style w:type="paragraph" w:customStyle="1" w:styleId="TableHeading">
+    <w:name w:val="Table Heading"/>
+    <w:basedOn w:val="TableContents"/>
+    <w:qFormat/>
+    <w:pPr>
+      <w:jc w:val="center"/>
+    </w:pPr>
+    <w:rPr>
+      <w:b/>
+      <w:bCs/>
+    </w:rPr>
+  </w:style>
+  <w:style w:type="paragraph" w:customStyle="1" w:styleId="Table">
+    <w:name w:val="Table"/>
+    <w:basedOn w:val="Caption"/>
+    <w:qFormat/>
+    <w:pPr>
+      <w:jc w:val="center"/>
+    </w:pPr>
+  </w:style>
+  <w:style w:type="paragraph" w:customStyle="1" w:styleId="FrameContents">
+    <w:name w:val="Frame Contents"/>
+    <w:basedOn w:val="Normal"/>
+    <w:qFormat/>
+  </w:style>
+  <w:style w:type="paragraph" w:styleId="TOAHeading">
+    <w:name w:val="toa heading"/>
+    <w:basedOn w:val="Heading"/>
+    <w:qFormat/>
+    <w:pPr>
+      <w:suppressLineNumbers/>
+    </w:pPr>
+    <w:rPr>
+      <w:b/>
+      <w:bCs/>
+      <w:sz w:val="32"/>
+      <w:szCs w:val="32"/>
+    </w:rPr>
+  </w:style>
+  <w:style w:type="paragraph" w:styleId="TOC1">
+    <w:name w:val="toc 1"/>
+    <w:basedOn w:val="Index"/>
+    <w:pPr>
+      <w:tabs>
+        <w:tab w:val="right" w:leader="dot" w:pos="9026"/>
+      </w:tabs>
+    </w:pPr>
+  </w:style>
+  <w:style w:type="paragraph" w:styleId="TOC2">
+    <w:name w:val="toc 2"/>
+    <w:basedOn w:val="Index"/>
+    <w:pPr>
+      <w:tabs>
+        <w:tab w:val="right" w:leader="dot" w:pos="8743"/>
+      </w:tabs>
+      <w:ind w:left="283"/>
+    </w:pPr>
   </w:style>
 </w:styles>
 </file>
@@ -1321,7 +1499,7 @@
 </file>
 
 <file path=customXml/itemProps1.xml><?xml version="1.0" encoding="utf-8"?>
-<ds:datastoreItem xmlns:ds="http://schemas.openxmlformats.org/officeDocument/2006/customXml" ds:itemID="{CB6A74AD-DD91-4EFA-B697-95AE643E48A8}">
+<ds:datastoreItem xmlns:ds="http://schemas.openxmlformats.org/officeDocument/2006/customXml" ds:itemID="{54334A55-0CD5-43D6-9B8B-7B25EE4DDA71}">
   <ds:schemaRefs>
     <ds:schemaRef ds:uri="http://schemas.openxmlformats.org/officeDocument/2006/bibliography"/>
   </ds:schemaRefs>

</xml_diff>